<commit_message>
CIV-8897 interest and total amount
</commit_message>
<xml_diff>
--- a/docker/docmosis/templates/CV-SPC-CLM-ENG-00001-DRAFT.docx
+++ b/docker/docmosis/templates/CV-SPC-CLM-ENG-00001-DRAFT.docx
@@ -5955,8 +5955,8 @@
         <w:tblLook w:val="04A0" w:firstRow="1" w:lastRow="0" w:firstColumn="1" w:lastColumn="0" w:noHBand="0" w:noVBand="1"/>
       </w:tblPr>
       <w:tblGrid>
-        <w:gridCol w:w="4508"/>
-        <w:gridCol w:w="4508"/>
+        <w:gridCol w:w="4190"/>
+        <w:gridCol w:w="4836"/>
       </w:tblGrid>
       <w:tr>
         <w:tc>
@@ -6008,7 +6008,7 @@
           </w:tcPr>
           <w:p>
             <w:r>
-              <w:t>((freetext))</w:t>
+              <w:t>&lt;&lt;rr_claimAmount&gt;&gt;</w:t>
             </w:r>
           </w:p>
         </w:tc>
@@ -6016,11 +6016,7 @@
           <w:tcPr>
             <w:tcW w:w="4508" w:type="dxa"/>
           </w:tcPr>
-          <w:p>
-            <w:r>
-              <w:t>((amount£))</w:t>
-            </w:r>
-          </w:p>
+          <w:p/>
         </w:tc>
       </w:tr>
       <w:tr>
@@ -6030,7 +6026,7 @@
           </w:tcPr>
           <w:p>
             <w:r>
-              <w:t>((freetext))</w:t>
+              <w:t>&lt;&lt;claimReason&gt;&gt;</w:t>
             </w:r>
           </w:p>
         </w:tc>
@@ -6040,7 +6036,7 @@
           </w:tcPr>
           <w:p>
             <w:r>
-              <w:t>((amount£))</w:t>
+              <w:t>£&lt;&lt;claimAmount&gt;&gt;</w:t>
             </w:r>
           </w:p>
         </w:tc>
@@ -6052,7 +6048,7 @@
           </w:tcPr>
           <w:p>
             <w:r>
-              <w:t>((freetext))</w:t>
+              <w:t>&lt;&lt;er_claimAmount&gt;&gt;</w:t>
             </w:r>
           </w:p>
         </w:tc>
@@ -6060,11 +6056,7 @@
           <w:tcPr>
             <w:tcW w:w="4508" w:type="dxa"/>
           </w:tcPr>
-          <w:p>
-            <w:r>
-              <w:t>((amount£))</w:t>
-            </w:r>
-          </w:p>
+          <w:p/>
         </w:tc>
       </w:tr>
       <w:tr>
@@ -6084,7 +6076,7 @@
           </w:tcPr>
           <w:p>
             <w:r>
-              <w:t>((amount£))</w:t>
+              <w:t>£&lt;&lt;totalInterestAmount&gt;&gt;</w:t>
             </w:r>
           </w:p>
         </w:tc>
@@ -6106,7 +6098,7 @@
           </w:tcPr>
           <w:p>
             <w:r>
-              <w:t>((freetext))</w:t>
+              <w:t>&lt;&lt;howTheInterestWasCalculated&gt;&gt;</w:t>
             </w:r>
           </w:p>
         </w:tc>
@@ -6128,7 +6120,11 @@
           </w:tcPr>
           <w:p>
             <w:r>
-              <w:t>((DD MMM YYYY))</w:t>
+              <w:rPr>
+                <w:rFonts w:ascii="GDSTransportWebsite" w:hAnsi="GDSTransportWebsite"/>
+                <w:color w:val="000000" w:themeColor="text1"/>
+              </w:rPr>
+              <w:t>&lt;&lt;{dateFormat(interestEndDate,‘d MMMM yyyy’,‘dd-MM-yyyy’)}&gt;&gt;&lt;&lt;cs_{isBlank(interestEndDate)}&gt;&gt; &lt;&lt; interestEndDateDescription &gt;&gt; &lt;&lt;es_&gt;&gt;</w:t>
             </w:r>
           </w:p>
         </w:tc>
@@ -6150,7 +6146,7 @@
           </w:tcPr>
           <w:p>
             <w:r>
-              <w:t>((interestrate%))</w:t>
+              <w:t>&lt;&lt;interestRate&gt;&gt;%</w:t>
             </w:r>
           </w:p>
         </w:tc>
@@ -6174,8 +6170,33 @@
             <w:tcW w:w="4508" w:type="dxa"/>
           </w:tcPr>
           <w:p>
-            <w:r>
-              <w:t>((freetext))</w:t>
+            <w:pPr>
+              <w:spacing w:before="40" w:after="40"/>
+              <w:rPr>
+                <w:rFonts w:ascii="GDSTransportWebsite" w:hAnsi="GDSTransportWebsite"/>
+                <w:color w:val="0A0A0A"/>
+              </w:rPr>
+            </w:pPr>
+            <w:r>
+              <w:rPr>
+                <w:rFonts w:ascii="GDSTransportWebsite" w:hAnsi="GDSTransportWebsite"/>
+                <w:color w:val="0A0A0A"/>
+              </w:rPr>
+              <w:t>&lt;&lt;</w:t>
+            </w:r>
+            <w:r>
+              <w:rPr>
+                <w:rFonts w:ascii="GDSTransportWebsite" w:hAnsi="GDSTransportWebsite"/>
+                <w:color w:val="0A0A0A"/>
+              </w:rPr>
+              <w:t>interestExplanationText</w:t>
+            </w:r>
+            <w:r>
+              <w:rPr>
+                <w:rFonts w:ascii="GDSTransportWebsite" w:hAnsi="GDSTransportWebsite"/>
+                <w:color w:val="0A0A0A"/>
+              </w:rPr>
+              <w:t>&gt;&gt;</w:t>
             </w:r>
           </w:p>
         </w:tc>
@@ -6200,7 +6221,7 @@
           </w:tcPr>
           <w:p>
             <w:r>
-              <w:t>((DD MMM YYYY))</w:t>
+              <w:t>&lt;&lt;{dateFormat(interestFromDate,‘d MMMM yyyy’,‘dd-MM-yyyy’)}&gt;&gt;</w:t>
             </w:r>
           </w:p>
         </w:tc>
@@ -6225,7 +6246,7 @@
           </w:tcPr>
           <w:p>
             <w:r>
-              <w:t>((freetext))</w:t>
+              <w:t>&lt;&lt;interestExplanationText&gt;&gt;</w:t>
             </w:r>
           </w:p>
         </w:tc>
@@ -6291,7 +6312,13 @@
           </w:tcPr>
           <w:p>
             <w:r>
-              <w:t>((claimamount£))</w:t>
+              <w:t>£&lt;&lt;</w:t>
+            </w:r>
+            <w:r>
+              <w:t>totalClaimAmount</w:t>
+            </w:r>
+            <w:r>
+              <w:t>&gt;&gt;</w:t>
             </w:r>
           </w:p>
         </w:tc>
@@ -6313,7 +6340,32 @@
           </w:tcPr>
           <w:p>
             <w:r>
-              <w:t>((totalinterest£))</w:t>
+              <w:rPr>
+                <w:rFonts w:ascii="GDSTransportWebsite" w:hAnsi="GDSTransportWebsite"/>
+                <w:color w:val="0A0A0A"/>
+              </w:rPr>
+              <w:t>£</w:t>
+            </w:r>
+            <w:r>
+              <w:rPr>
+                <w:rFonts w:ascii="GDSTransportWebsite" w:hAnsi="GDSTransportWebsite"/>
+                <w:color w:val="0A0A0A"/>
+              </w:rPr>
+              <w:t>&lt;&lt;</w:t>
+            </w:r>
+            <w:r>
+              <w:rPr>
+                <w:rFonts w:ascii="GDSTransportWebsite" w:hAnsi="GDSTransportWebsite"/>
+                <w:color w:val="0A0A0A"/>
+              </w:rPr>
+              <w:t>interestAmount</w:t>
+            </w:r>
+            <w:r>
+              <w:rPr>
+                <w:rFonts w:ascii="GDSTransportWebsite" w:hAnsi="GDSTransportWebsite"/>
+                <w:color w:val="0A0A0A"/>
+              </w:rPr>
+              <w:t>&gt;&gt;</w:t>
             </w:r>
           </w:p>
         </w:tc>
@@ -6335,7 +6387,32 @@
           </w:tcPr>
           <w:p>
             <w:r>
-              <w:t>((claimfee£))</w:t>
+              <w:rPr>
+                <w:rFonts w:ascii="GDSTransportWebsite" w:hAnsi="GDSTransportWebsite"/>
+                <w:color w:val="0A0A0A"/>
+              </w:rPr>
+              <w:t>£</w:t>
+            </w:r>
+            <w:r>
+              <w:rPr>
+                <w:rFonts w:ascii="GDSTransportWebsite" w:hAnsi="GDSTransportWebsite"/>
+                <w:color w:val="0A0A0A"/>
+              </w:rPr>
+              <w:t>&lt;&lt;</w:t>
+            </w:r>
+            <w:r>
+              <w:rPr>
+                <w:rFonts w:ascii="GDSTransportWebsite" w:hAnsi="GDSTransportWebsite"/>
+                <w:color w:val="0A0A0A"/>
+              </w:rPr>
+              <w:t>claimFee</w:t>
+            </w:r>
+            <w:r>
+              <w:rPr>
+                <w:rFonts w:ascii="GDSTransportWebsite" w:hAnsi="GDSTransportWebsite"/>
+                <w:color w:val="0A0A0A"/>
+              </w:rPr>
+              <w:t>&gt;&gt;</w:t>
             </w:r>
           </w:p>
         </w:tc>
@@ -6357,7 +6434,32 @@
           </w:tcPr>
           <w:p>
             <w:r>
-              <w:t>((total£))</w:t>
+              <w:rPr>
+                <w:rFonts w:ascii="GDSTransportWebsite" w:hAnsi="GDSTransportWebsite"/>
+                <w:color w:val="0A0A0A"/>
+              </w:rPr>
+              <w:t>£</w:t>
+            </w:r>
+            <w:r>
+              <w:rPr>
+                <w:rFonts w:ascii="GDSTransportWebsite" w:hAnsi="GDSTransportWebsite"/>
+                <w:color w:val="0A0A0A"/>
+              </w:rPr>
+              <w:t>&lt;&lt;</w:t>
+            </w:r>
+            <w:r>
+              <w:rPr>
+                <w:rFonts w:ascii="GDSTransportWebsite" w:hAnsi="GDSTransportWebsite"/>
+                <w:color w:val="0A0A0A"/>
+              </w:rPr>
+              <w:t>totalAmountOfClaim</w:t>
+            </w:r>
+            <w:r>
+              <w:rPr>
+                <w:rFonts w:ascii="GDSTransportWebsite" w:hAnsi="GDSTransportWebsite"/>
+                <w:color w:val="0A0A0A"/>
+              </w:rPr>
+              <w:t>&gt;&gt;</w:t>
             </w:r>
           </w:p>
         </w:tc>

</xml_diff>

<commit_message>
CIV-5304 Added functionality for claimant and defendant form generations
</commit_message>
<xml_diff>
--- a/docker/docmosis/templates/CV-SPC-CLM-ENG-00001-DRAFT.docx
+++ b/docker/docmosis/templates/CV-SPC-CLM-ENG-00001-DRAFT.docx
@@ -179,13 +179,7 @@
           </w:tcPr>
           <w:p>
             <w:r>
-              <w:t>&lt;&lt;claimant.</w:t>
-            </w:r>
-            <w:r>
-              <w:t>name</w:t>
-            </w:r>
-            <w:r>
-              <w:t>&gt;&gt;</w:t>
+              <w:t>&lt;&lt;claimant.name&gt;&gt;</w:t>
             </w:r>
           </w:p>
         </w:tc>
@@ -644,7 +638,26 @@
           </w:p>
           <w:p>
             <w:r>
-              <w:t>&lt;&lt;</w:t>
+              <w:t>&lt;&lt;claimant.</w:t>
+            </w:r>
+            <w:r>
+              <w:rPr>
+                <w:rFonts w:cstheme="minorHAnsi"/>
+              </w:rPr>
+              <w:t>correspondenceAddress</w:t>
+            </w:r>
+            <w:r>
+              <w:t>.AddressLine3&gt;&gt;</w:t>
+            </w:r>
+          </w:p>
+          <w:p>
+            <w:r>
+              <w:t>&lt;&lt;es_&gt;&gt;</w:t>
+            </w:r>
+          </w:p>
+          <w:p>
+            <w:r>
+              <w:t>&lt;&lt;cs_{</w:t>
             </w:r>
             <w:r>
               <w:t>claimant</w:t>
@@ -659,7 +672,33 @@
               <w:t>correspondenceAddress</w:t>
             </w:r>
             <w:r>
-              <w:t>.AddressLine3&gt;&gt;</w:t>
+              <w:t>.</w:t>
+            </w:r>
+            <w:r>
+              <w:t>PostTown</w:t>
+            </w:r>
+            <w:r>
+              <w:t>!= null</w:t>
+            </w:r>
+            <w:r>
+              <w:t>}</w:t>
+            </w:r>
+            <w:r>
+              <w:t>&gt;&gt;</w:t>
+            </w:r>
+          </w:p>
+          <w:p>
+            <w:r>
+              <w:t>&lt;&lt;claimant.</w:t>
+            </w:r>
+            <w:r>
+              <w:rPr>
+                <w:rFonts w:cstheme="minorHAnsi"/>
+              </w:rPr>
+              <w:t>correspondenceAddress</w:t>
+            </w:r>
+            <w:r>
+              <w:t>.PostTown &gt;&gt;</w:t>
             </w:r>
           </w:p>
           <w:p>
@@ -687,7 +726,7 @@
               <w:t>.</w:t>
             </w:r>
             <w:r>
-              <w:t>PostTown</w:t>
+              <w:t>County</w:t>
             </w:r>
             <w:r>
               <w:t>!= null</w:t>
@@ -701,7 +740,12 @@
           </w:p>
           <w:p>
             <w:r>
-              <w:t>&lt;&lt;</w:t>
+              <w:t>&lt;&lt;es_&gt;&gt;</w:t>
+            </w:r>
+          </w:p>
+          <w:p>
+            <w:r>
+              <w:t>&lt;&lt;cs_{</w:t>
             </w:r>
             <w:r>
               <w:t>claimant</w:t>
@@ -716,35 +760,10 @@
               <w:t>correspondenceAddress</w:t>
             </w:r>
             <w:r>
-              <w:t>.PostTown &gt;&gt;</w:t>
-            </w:r>
-          </w:p>
-          <w:p>
-            <w:r>
-              <w:t>&lt;&lt;es_&gt;&gt;</w:t>
-            </w:r>
-          </w:p>
-          <w:p>
-            <w:r>
-              <w:t>&lt;&lt;cs_{</w:t>
-            </w:r>
-            <w:r>
-              <w:t>claimant</w:t>
-            </w:r>
-            <w:r>
               <w:t>.</w:t>
             </w:r>
             <w:r>
-              <w:rPr>
-                <w:rFonts w:cstheme="minorHAnsi"/>
-              </w:rPr>
-              <w:t>correspondenceAddress</w:t>
-            </w:r>
-            <w:r>
-              <w:t>.</w:t>
-            </w:r>
-            <w:r>
-              <w:t>County</w:t>
+              <w:t>PostCode</w:t>
             </w:r>
             <w:r>
               <w:t>!= null</w:t>
@@ -758,50 +777,7 @@
           </w:p>
           <w:p>
             <w:r>
-              <w:t>&lt;&lt;es_&gt;&gt;</w:t>
-            </w:r>
-          </w:p>
-          <w:p>
-            <w:r>
-              <w:t>&lt;&lt;cs_{</w:t>
-            </w:r>
-            <w:r>
-              <w:t>claimant</w:t>
-            </w:r>
-            <w:r>
-              <w:t>.</w:t>
-            </w:r>
-            <w:r>
-              <w:rPr>
-                <w:rFonts w:cstheme="minorHAnsi"/>
-              </w:rPr>
-              <w:t>correspondenceAddress</w:t>
-            </w:r>
-            <w:r>
-              <w:t>.</w:t>
-            </w:r>
-            <w:r>
-              <w:t>PostCode</w:t>
-            </w:r>
-            <w:r>
-              <w:t>!= null</w:t>
-            </w:r>
-            <w:r>
-              <w:t>}</w:t>
-            </w:r>
-            <w:r>
-              <w:t>&gt;&gt;</w:t>
-            </w:r>
-          </w:p>
-          <w:p>
-            <w:r>
-              <w:t>&lt;&lt;</w:t>
-            </w:r>
-            <w:r>
-              <w:t>claimant</w:t>
-            </w:r>
-            <w:r>
-              <w:t>.</w:t>
+              <w:t>&lt;&lt;claimant.</w:t>
             </w:r>
             <w:r>
               <w:rPr>
@@ -930,13 +906,7 @@
     <w:p/>
     <w:p>
       <w:r>
-        <w:t>&lt;&lt;es</w:t>
-      </w:r>
-      <w:r>
-        <w:t>_</w:t>
-      </w:r>
-      <w:r>
-        <w:t>&gt;&gt;</w:t>
+        <w:t>&lt;&lt;es_&gt;&gt;</w:t>
       </w:r>
     </w:p>
     <w:p>
@@ -5090,10 +5060,7 @@
           </w:tcPr>
           <w:p>
             <w:r>
-              <w:t>&lt;&lt;defendant</w:t>
-            </w:r>
-            <w:r>
-              <w:t>.email&gt;&gt;</w:t>
+              <w:t>&lt;&lt;defendant.email&gt;&gt;</w:t>
             </w:r>
           </w:p>
         </w:tc>
@@ -5682,6 +5649,7 @@
         <w:t>&lt;&lt;es_&gt;&gt;</w:t>
       </w:r>
     </w:p>
+    <w:p/>
     <w:tbl>
       <w:tblPr>
         <w:tblStyle w:val="TableGrid"/>
@@ -5709,11 +5677,10 @@
               <w:pStyle w:val="ListParagraph"/>
               <w:numPr>
                 <w:ilvl w:val="0"/>
-                <w:numId w:val="4"/>
+                <w:numId w:val="1"/>
               </w:numPr>
             </w:pPr>
             <w:r>
-              <w:lastRenderedPageBreak/>
               <w:t>Claim</w:t>
             </w:r>
           </w:p>
@@ -5968,7 +5935,7 @@
               <w:pStyle w:val="ListParagraph"/>
               <w:numPr>
                 <w:ilvl w:val="0"/>
-                <w:numId w:val="4"/>
+                <w:numId w:val="1"/>
               </w:numPr>
             </w:pPr>
             <w:r>
@@ -6286,7 +6253,7 @@
               <w:pStyle w:val="ListParagraph"/>
               <w:numPr>
                 <w:ilvl w:val="0"/>
-                <w:numId w:val="4"/>
+                <w:numId w:val="1"/>
               </w:numPr>
             </w:pPr>
             <w:r>
@@ -6497,7 +6464,7 @@
               <w:pStyle w:val="ListParagraph"/>
               <w:numPr>
                 <w:ilvl w:val="0"/>
-                <w:numId w:val="4"/>
+                <w:numId w:val="1"/>
               </w:numPr>
             </w:pPr>
             <w:r>
@@ -6664,6 +6631,184 @@
 <file path=word/numbering.xml><?xml version="1.0" encoding="utf-8"?>
 <w:numbering xmlns:wpc="http://schemas.microsoft.com/office/word/2010/wordprocessingCanvas" xmlns:cx="http://schemas.microsoft.com/office/drawing/2014/chartex" xmlns:cx1="http://schemas.microsoft.com/office/drawing/2015/9/8/chartex" xmlns:cx2="http://schemas.microsoft.com/office/drawing/2015/10/21/chartex" xmlns:cx3="http://schemas.microsoft.com/office/drawing/2016/5/9/chartex" xmlns:cx4="http://schemas.microsoft.com/office/drawing/2016/5/10/chartex" xmlns:cx5="http://schemas.microsoft.com/office/drawing/2016/5/11/chartex" xmlns:cx6="http://schemas.microsoft.com/office/drawing/2016/5/12/chartex" xmlns:cx7="http://schemas.microsoft.com/office/drawing/2016/5/13/chartex" xmlns:cx8="http://schemas.microsoft.com/office/drawing/2016/5/14/chartex" xmlns:mc="http://schemas.openxmlformats.org/markup-compatibility/2006" xmlns:aink="http://schemas.microsoft.com/office/drawing/2016/ink" xmlns:am3d="http://schemas.microsoft.com/office/drawing/2017/model3d" xmlns:o="urn:schemas-microsoft-com:office:office" xmlns:oel="http://schemas.microsoft.com/office/2019/extlst" xmlns:r="http://schemas.openxmlformats.org/officeDocument/2006/relationships" xmlns:m="http://schemas.openxmlformats.org/officeDocument/2006/math" xmlns:v="urn:schemas-microsoft-com:vml" xmlns:wp14="http://schemas.microsoft.com/office/word/2010/wordprocessingDrawing" xmlns:wp="http://schemas.openxmlformats.org/drawingml/2006/wordprocessingDrawing" xmlns:w10="urn:schemas-microsoft-com:office:word" xmlns:w="http://schemas.openxmlformats.org/wordprocessingml/2006/main" xmlns:w14="http://schemas.microsoft.com/office/word/2010/wordml" xmlns:w15="http://schemas.microsoft.com/office/word/2012/wordml" xmlns:w16cex="http://schemas.microsoft.com/office/word/2018/wordml/cex" xmlns:w16cid="http://schemas.microsoft.com/office/word/2016/wordml/cid" xmlns:w16="http://schemas.microsoft.com/office/word/2018/wordml" xmlns:w16sdtdh="http://schemas.microsoft.com/office/word/2020/wordml/sdtdatahash" xmlns:w16se="http://schemas.microsoft.com/office/word/2015/wordml/symex" xmlns:wpg="http://schemas.microsoft.com/office/word/2010/wordprocessingGroup" xmlns:wpi="http://schemas.microsoft.com/office/word/2010/wordprocessingInk" xmlns:wne="http://schemas.microsoft.com/office/word/2006/wordml" xmlns:wps="http://schemas.microsoft.com/office/word/2010/wordprocessingShape" mc:Ignorable="w14 w15 w16se w16cid w16 w16cex w16sdtdh wp14">
   <w:abstractNum w:abstractNumId="0" w15:restartNumberingAfterBreak="0">
+    <w:nsid w:val="044E630D"/>
+    <w:multiLevelType w:val="hybridMultilevel"/>
+    <w:tmpl w:val="9CB43920"/>
+    <w:lvl w:ilvl="0" w:tplc="FFFFFFFF">
+      <w:start w:val="1"/>
+      <w:numFmt w:val="decimal"/>
+      <w:lvlText w:val="%1."/>
+      <w:lvlJc w:val="left"/>
+      <w:pPr>
+        <w:ind w:left="720" w:hanging="360"/>
+      </w:pPr>
+      <w:rPr>
+        <w:rFonts w:hint="default"/>
+      </w:rPr>
+    </w:lvl>
+    <w:lvl w:ilvl="1" w:tplc="FFFFFFFF" w:tentative="1">
+      <w:start w:val="1"/>
+      <w:numFmt w:val="lowerLetter"/>
+      <w:lvlText w:val="%2."/>
+      <w:lvlJc w:val="left"/>
+      <w:pPr>
+        <w:ind w:left="1440" w:hanging="360"/>
+      </w:pPr>
+    </w:lvl>
+    <w:lvl w:ilvl="2" w:tplc="FFFFFFFF" w:tentative="1">
+      <w:start w:val="1"/>
+      <w:numFmt w:val="lowerRoman"/>
+      <w:lvlText w:val="%3."/>
+      <w:lvlJc w:val="right"/>
+      <w:pPr>
+        <w:ind w:left="2160" w:hanging="180"/>
+      </w:pPr>
+    </w:lvl>
+    <w:lvl w:ilvl="3" w:tplc="FFFFFFFF" w:tentative="1">
+      <w:start w:val="1"/>
+      <w:numFmt w:val="decimal"/>
+      <w:lvlText w:val="%4."/>
+      <w:lvlJc w:val="left"/>
+      <w:pPr>
+        <w:ind w:left="2880" w:hanging="360"/>
+      </w:pPr>
+    </w:lvl>
+    <w:lvl w:ilvl="4" w:tplc="FFFFFFFF" w:tentative="1">
+      <w:start w:val="1"/>
+      <w:numFmt w:val="lowerLetter"/>
+      <w:lvlText w:val="%5."/>
+      <w:lvlJc w:val="left"/>
+      <w:pPr>
+        <w:ind w:left="3600" w:hanging="360"/>
+      </w:pPr>
+    </w:lvl>
+    <w:lvl w:ilvl="5" w:tplc="FFFFFFFF" w:tentative="1">
+      <w:start w:val="1"/>
+      <w:numFmt w:val="lowerRoman"/>
+      <w:lvlText w:val="%6."/>
+      <w:lvlJc w:val="right"/>
+      <w:pPr>
+        <w:ind w:left="4320" w:hanging="180"/>
+      </w:pPr>
+    </w:lvl>
+    <w:lvl w:ilvl="6" w:tplc="FFFFFFFF" w:tentative="1">
+      <w:start w:val="1"/>
+      <w:numFmt w:val="decimal"/>
+      <w:lvlText w:val="%7."/>
+      <w:lvlJc w:val="left"/>
+      <w:pPr>
+        <w:ind w:left="5040" w:hanging="360"/>
+      </w:pPr>
+    </w:lvl>
+    <w:lvl w:ilvl="7" w:tplc="FFFFFFFF" w:tentative="1">
+      <w:start w:val="1"/>
+      <w:numFmt w:val="lowerLetter"/>
+      <w:lvlText w:val="%8."/>
+      <w:lvlJc w:val="left"/>
+      <w:pPr>
+        <w:ind w:left="5760" w:hanging="360"/>
+      </w:pPr>
+    </w:lvl>
+    <w:lvl w:ilvl="8" w:tplc="FFFFFFFF" w:tentative="1">
+      <w:start w:val="1"/>
+      <w:numFmt w:val="lowerRoman"/>
+      <w:lvlText w:val="%9."/>
+      <w:lvlJc w:val="right"/>
+      <w:pPr>
+        <w:ind w:left="6480" w:hanging="180"/>
+      </w:pPr>
+    </w:lvl>
+  </w:abstractNum>
+  <w:abstractNum w:abstractNumId="1" w15:restartNumberingAfterBreak="0">
+    <w:nsid w:val="08BF4898"/>
+    <w:multiLevelType w:val="hybridMultilevel"/>
+    <w:tmpl w:val="E9F4E812"/>
+    <w:lvl w:ilvl="0" w:tplc="FFFFFFFF">
+      <w:start w:val="1"/>
+      <w:numFmt w:val="decimal"/>
+      <w:lvlText w:val="%1."/>
+      <w:lvlJc w:val="left"/>
+      <w:pPr>
+        <w:ind w:left="720" w:hanging="360"/>
+      </w:pPr>
+      <w:rPr>
+        <w:rFonts w:hint="default"/>
+      </w:rPr>
+    </w:lvl>
+    <w:lvl w:ilvl="1" w:tplc="FFFFFFFF" w:tentative="1">
+      <w:start w:val="1"/>
+      <w:numFmt w:val="lowerLetter"/>
+      <w:lvlText w:val="%2."/>
+      <w:lvlJc w:val="left"/>
+      <w:pPr>
+        <w:ind w:left="1440" w:hanging="360"/>
+      </w:pPr>
+    </w:lvl>
+    <w:lvl w:ilvl="2" w:tplc="FFFFFFFF" w:tentative="1">
+      <w:start w:val="1"/>
+      <w:numFmt w:val="lowerRoman"/>
+      <w:lvlText w:val="%3."/>
+      <w:lvlJc w:val="right"/>
+      <w:pPr>
+        <w:ind w:left="2160" w:hanging="180"/>
+      </w:pPr>
+    </w:lvl>
+    <w:lvl w:ilvl="3" w:tplc="FFFFFFFF" w:tentative="1">
+      <w:start w:val="1"/>
+      <w:numFmt w:val="decimal"/>
+      <w:lvlText w:val="%4."/>
+      <w:lvlJc w:val="left"/>
+      <w:pPr>
+        <w:ind w:left="2880" w:hanging="360"/>
+      </w:pPr>
+    </w:lvl>
+    <w:lvl w:ilvl="4" w:tplc="FFFFFFFF" w:tentative="1">
+      <w:start w:val="1"/>
+      <w:numFmt w:val="lowerLetter"/>
+      <w:lvlText w:val="%5."/>
+      <w:lvlJc w:val="left"/>
+      <w:pPr>
+        <w:ind w:left="3600" w:hanging="360"/>
+      </w:pPr>
+    </w:lvl>
+    <w:lvl w:ilvl="5" w:tplc="FFFFFFFF" w:tentative="1">
+      <w:start w:val="1"/>
+      <w:numFmt w:val="lowerRoman"/>
+      <w:lvlText w:val="%6."/>
+      <w:lvlJc w:val="right"/>
+      <w:pPr>
+        <w:ind w:left="4320" w:hanging="180"/>
+      </w:pPr>
+    </w:lvl>
+    <w:lvl w:ilvl="6" w:tplc="FFFFFFFF" w:tentative="1">
+      <w:start w:val="1"/>
+      <w:numFmt w:val="decimal"/>
+      <w:lvlText w:val="%7."/>
+      <w:lvlJc w:val="left"/>
+      <w:pPr>
+        <w:ind w:left="5040" w:hanging="360"/>
+      </w:pPr>
+    </w:lvl>
+    <w:lvl w:ilvl="7" w:tplc="FFFFFFFF" w:tentative="1">
+      <w:start w:val="1"/>
+      <w:numFmt w:val="lowerLetter"/>
+      <w:lvlText w:val="%8."/>
+      <w:lvlJc w:val="left"/>
+      <w:pPr>
+        <w:ind w:left="5760" w:hanging="360"/>
+      </w:pPr>
+    </w:lvl>
+    <w:lvl w:ilvl="8" w:tplc="FFFFFFFF" w:tentative="1">
+      <w:start w:val="1"/>
+      <w:numFmt w:val="lowerRoman"/>
+      <w:lvlText w:val="%9."/>
+      <w:lvlJc w:val="right"/>
+      <w:pPr>
+        <w:ind w:left="6480" w:hanging="180"/>
+      </w:pPr>
+    </w:lvl>
+  </w:abstractNum>
+  <w:abstractNum w:abstractNumId="2" w15:restartNumberingAfterBreak="0">
     <w:nsid w:val="133165D9"/>
     <w:multiLevelType w:val="hybridMultilevel"/>
     <w:tmpl w:val="75384760"/>
@@ -6752,7 +6897,7 @@
       </w:pPr>
     </w:lvl>
   </w:abstractNum>
-  <w:abstractNum w:abstractNumId="1" w15:restartNumberingAfterBreak="0">
+  <w:abstractNum w:abstractNumId="3" w15:restartNumberingAfterBreak="0">
     <w:nsid w:val="1703738A"/>
     <w:multiLevelType w:val="hybridMultilevel"/>
     <w:tmpl w:val="2C203FBE"/>
@@ -6841,7 +6986,96 @@
       </w:pPr>
     </w:lvl>
   </w:abstractNum>
-  <w:abstractNum w:abstractNumId="2" w15:restartNumberingAfterBreak="0">
+  <w:abstractNum w:abstractNumId="4" w15:restartNumberingAfterBreak="0">
+    <w:nsid w:val="26392476"/>
+    <w:multiLevelType w:val="hybridMultilevel"/>
+    <w:tmpl w:val="05C80A0A"/>
+    <w:lvl w:ilvl="0" w:tplc="FFFFFFFF">
+      <w:start w:val="1"/>
+      <w:numFmt w:val="decimal"/>
+      <w:lvlText w:val="%1."/>
+      <w:lvlJc w:val="left"/>
+      <w:pPr>
+        <w:ind w:left="720" w:hanging="360"/>
+      </w:pPr>
+      <w:rPr>
+        <w:rFonts w:hint="default"/>
+      </w:rPr>
+    </w:lvl>
+    <w:lvl w:ilvl="1" w:tplc="FFFFFFFF" w:tentative="1">
+      <w:start w:val="1"/>
+      <w:numFmt w:val="lowerLetter"/>
+      <w:lvlText w:val="%2."/>
+      <w:lvlJc w:val="left"/>
+      <w:pPr>
+        <w:ind w:left="1440" w:hanging="360"/>
+      </w:pPr>
+    </w:lvl>
+    <w:lvl w:ilvl="2" w:tplc="FFFFFFFF" w:tentative="1">
+      <w:start w:val="1"/>
+      <w:numFmt w:val="lowerRoman"/>
+      <w:lvlText w:val="%3."/>
+      <w:lvlJc w:val="right"/>
+      <w:pPr>
+        <w:ind w:left="2160" w:hanging="180"/>
+      </w:pPr>
+    </w:lvl>
+    <w:lvl w:ilvl="3" w:tplc="FFFFFFFF" w:tentative="1">
+      <w:start w:val="1"/>
+      <w:numFmt w:val="decimal"/>
+      <w:lvlText w:val="%4."/>
+      <w:lvlJc w:val="left"/>
+      <w:pPr>
+        <w:ind w:left="2880" w:hanging="360"/>
+      </w:pPr>
+    </w:lvl>
+    <w:lvl w:ilvl="4" w:tplc="FFFFFFFF" w:tentative="1">
+      <w:start w:val="1"/>
+      <w:numFmt w:val="lowerLetter"/>
+      <w:lvlText w:val="%5."/>
+      <w:lvlJc w:val="left"/>
+      <w:pPr>
+        <w:ind w:left="3600" w:hanging="360"/>
+      </w:pPr>
+    </w:lvl>
+    <w:lvl w:ilvl="5" w:tplc="FFFFFFFF" w:tentative="1">
+      <w:start w:val="1"/>
+      <w:numFmt w:val="lowerRoman"/>
+      <w:lvlText w:val="%6."/>
+      <w:lvlJc w:val="right"/>
+      <w:pPr>
+        <w:ind w:left="4320" w:hanging="180"/>
+      </w:pPr>
+    </w:lvl>
+    <w:lvl w:ilvl="6" w:tplc="FFFFFFFF" w:tentative="1">
+      <w:start w:val="1"/>
+      <w:numFmt w:val="decimal"/>
+      <w:lvlText w:val="%7."/>
+      <w:lvlJc w:val="left"/>
+      <w:pPr>
+        <w:ind w:left="5040" w:hanging="360"/>
+      </w:pPr>
+    </w:lvl>
+    <w:lvl w:ilvl="7" w:tplc="FFFFFFFF" w:tentative="1">
+      <w:start w:val="1"/>
+      <w:numFmt w:val="lowerLetter"/>
+      <w:lvlText w:val="%8."/>
+      <w:lvlJc w:val="left"/>
+      <w:pPr>
+        <w:ind w:left="5760" w:hanging="360"/>
+      </w:pPr>
+    </w:lvl>
+    <w:lvl w:ilvl="8" w:tplc="FFFFFFFF" w:tentative="1">
+      <w:start w:val="1"/>
+      <w:numFmt w:val="lowerRoman"/>
+      <w:lvlText w:val="%9."/>
+      <w:lvlJc w:val="right"/>
+      <w:pPr>
+        <w:ind w:left="6480" w:hanging="180"/>
+      </w:pPr>
+    </w:lvl>
+  </w:abstractNum>
+  <w:abstractNum w:abstractNumId="5" w15:restartNumberingAfterBreak="0">
     <w:nsid w:val="2C2A7E52"/>
     <w:multiLevelType w:val="hybridMultilevel"/>
     <w:tmpl w:val="2C203FBE"/>
@@ -6930,7 +7164,186 @@
       </w:pPr>
     </w:lvl>
   </w:abstractNum>
-  <w:abstractNum w:abstractNumId="3" w15:restartNumberingAfterBreak="0">
+  <w:abstractNum w:abstractNumId="6" w15:restartNumberingAfterBreak="0">
+    <w:nsid w:val="3A894762"/>
+    <w:multiLevelType w:val="hybridMultilevel"/>
+    <w:tmpl w:val="EB3023B2"/>
+    <w:lvl w:ilvl="0" w:tplc="FFFFFFFF">
+      <w:start w:val="1"/>
+      <w:numFmt w:val="decimal"/>
+      <w:lvlText w:val="%1."/>
+      <w:lvlJc w:val="left"/>
+      <w:pPr>
+        <w:ind w:left="720" w:hanging="360"/>
+      </w:pPr>
+      <w:rPr>
+        <w:rFonts w:hint="default"/>
+      </w:rPr>
+    </w:lvl>
+    <w:lvl w:ilvl="1" w:tplc="FFFFFFFF" w:tentative="1">
+      <w:start w:val="1"/>
+      <w:numFmt w:val="lowerLetter"/>
+      <w:lvlText w:val="%2."/>
+      <w:lvlJc w:val="left"/>
+      <w:pPr>
+        <w:ind w:left="1440" w:hanging="360"/>
+      </w:pPr>
+    </w:lvl>
+    <w:lvl w:ilvl="2" w:tplc="FFFFFFFF" w:tentative="1">
+      <w:start w:val="1"/>
+      <w:numFmt w:val="lowerRoman"/>
+      <w:lvlText w:val="%3."/>
+      <w:lvlJc w:val="right"/>
+      <w:pPr>
+        <w:ind w:left="2160" w:hanging="180"/>
+      </w:pPr>
+    </w:lvl>
+    <w:lvl w:ilvl="3" w:tplc="FFFFFFFF" w:tentative="1">
+      <w:start w:val="1"/>
+      <w:numFmt w:val="decimal"/>
+      <w:lvlText w:val="%4."/>
+      <w:lvlJc w:val="left"/>
+      <w:pPr>
+        <w:ind w:left="2880" w:hanging="360"/>
+      </w:pPr>
+    </w:lvl>
+    <w:lvl w:ilvl="4" w:tplc="FFFFFFFF" w:tentative="1">
+      <w:start w:val="1"/>
+      <w:numFmt w:val="lowerLetter"/>
+      <w:lvlText w:val="%5."/>
+      <w:lvlJc w:val="left"/>
+      <w:pPr>
+        <w:ind w:left="3600" w:hanging="360"/>
+      </w:pPr>
+    </w:lvl>
+    <w:lvl w:ilvl="5" w:tplc="FFFFFFFF" w:tentative="1">
+      <w:start w:val="1"/>
+      <w:numFmt w:val="lowerRoman"/>
+      <w:lvlText w:val="%6."/>
+      <w:lvlJc w:val="right"/>
+      <w:pPr>
+        <w:ind w:left="4320" w:hanging="180"/>
+      </w:pPr>
+    </w:lvl>
+    <w:lvl w:ilvl="6" w:tplc="FFFFFFFF" w:tentative="1">
+      <w:start w:val="1"/>
+      <w:numFmt w:val="decimal"/>
+      <w:lvlText w:val="%7."/>
+      <w:lvlJc w:val="left"/>
+      <w:pPr>
+        <w:ind w:left="5040" w:hanging="360"/>
+      </w:pPr>
+    </w:lvl>
+    <w:lvl w:ilvl="7" w:tplc="FFFFFFFF" w:tentative="1">
+      <w:start w:val="1"/>
+      <w:numFmt w:val="lowerLetter"/>
+      <w:lvlText w:val="%8."/>
+      <w:lvlJc w:val="left"/>
+      <w:pPr>
+        <w:ind w:left="5760" w:hanging="360"/>
+      </w:pPr>
+    </w:lvl>
+    <w:lvl w:ilvl="8" w:tplc="FFFFFFFF" w:tentative="1">
+      <w:start w:val="1"/>
+      <w:numFmt w:val="lowerRoman"/>
+      <w:lvlText w:val="%9."/>
+      <w:lvlJc w:val="right"/>
+      <w:pPr>
+        <w:ind w:left="6480" w:hanging="180"/>
+      </w:pPr>
+    </w:lvl>
+  </w:abstractNum>
+  <w:abstractNum w:abstractNumId="7" w15:restartNumberingAfterBreak="0">
+    <w:nsid w:val="3CE304E0"/>
+    <w:multiLevelType w:val="multilevel"/>
+    <w:tmpl w:val="79DAFE02"/>
+    <w:styleLink w:val="CurrentList1"/>
+    <w:lvl w:ilvl="0">
+      <w:start w:val="1"/>
+      <w:numFmt w:val="decimal"/>
+      <w:lvlText w:val="%1."/>
+      <w:lvlJc w:val="left"/>
+      <w:pPr>
+        <w:ind w:left="720" w:hanging="360"/>
+      </w:pPr>
+      <w:rPr>
+        <w:rFonts w:hint="default"/>
+      </w:rPr>
+    </w:lvl>
+    <w:lvl w:ilvl="1">
+      <w:start w:val="1"/>
+      <w:numFmt w:val="lowerLetter"/>
+      <w:lvlText w:val="%2."/>
+      <w:lvlJc w:val="left"/>
+      <w:pPr>
+        <w:ind w:left="1440" w:hanging="360"/>
+      </w:pPr>
+    </w:lvl>
+    <w:lvl w:ilvl="2">
+      <w:start w:val="1"/>
+      <w:numFmt w:val="lowerRoman"/>
+      <w:lvlText w:val="%3."/>
+      <w:lvlJc w:val="right"/>
+      <w:pPr>
+        <w:ind w:left="2160" w:hanging="180"/>
+      </w:pPr>
+    </w:lvl>
+    <w:lvl w:ilvl="3">
+      <w:start w:val="1"/>
+      <w:numFmt w:val="decimal"/>
+      <w:lvlText w:val="%4."/>
+      <w:lvlJc w:val="left"/>
+      <w:pPr>
+        <w:ind w:left="2880" w:hanging="360"/>
+      </w:pPr>
+    </w:lvl>
+    <w:lvl w:ilvl="4">
+      <w:start w:val="1"/>
+      <w:numFmt w:val="lowerLetter"/>
+      <w:lvlText w:val="%5."/>
+      <w:lvlJc w:val="left"/>
+      <w:pPr>
+        <w:ind w:left="3600" w:hanging="360"/>
+      </w:pPr>
+    </w:lvl>
+    <w:lvl w:ilvl="5">
+      <w:start w:val="1"/>
+      <w:numFmt w:val="lowerRoman"/>
+      <w:lvlText w:val="%6."/>
+      <w:lvlJc w:val="right"/>
+      <w:pPr>
+        <w:ind w:left="4320" w:hanging="180"/>
+      </w:pPr>
+    </w:lvl>
+    <w:lvl w:ilvl="6">
+      <w:start w:val="1"/>
+      <w:numFmt w:val="decimal"/>
+      <w:lvlText w:val="%7."/>
+      <w:lvlJc w:val="left"/>
+      <w:pPr>
+        <w:ind w:left="5040" w:hanging="360"/>
+      </w:pPr>
+    </w:lvl>
+    <w:lvl w:ilvl="7">
+      <w:start w:val="1"/>
+      <w:numFmt w:val="lowerLetter"/>
+      <w:lvlText w:val="%8."/>
+      <w:lvlJc w:val="left"/>
+      <w:pPr>
+        <w:ind w:left="5760" w:hanging="360"/>
+      </w:pPr>
+    </w:lvl>
+    <w:lvl w:ilvl="8">
+      <w:start w:val="1"/>
+      <w:numFmt w:val="lowerRoman"/>
+      <w:lvlText w:val="%9."/>
+      <w:lvlJc w:val="right"/>
+      <w:pPr>
+        <w:ind w:left="6480" w:hanging="180"/>
+      </w:pPr>
+    </w:lvl>
+  </w:abstractNum>
+  <w:abstractNum w:abstractNumId="8" w15:restartNumberingAfterBreak="0">
     <w:nsid w:val="45146540"/>
     <w:multiLevelType w:val="hybridMultilevel"/>
     <w:tmpl w:val="2C203FBE"/>
@@ -7019,7 +7432,185 @@
       </w:pPr>
     </w:lvl>
   </w:abstractNum>
-  <w:abstractNum w:abstractNumId="4" w15:restartNumberingAfterBreak="0">
+  <w:abstractNum w:abstractNumId="9" w15:restartNumberingAfterBreak="0">
+    <w:nsid w:val="45BE5B36"/>
+    <w:multiLevelType w:val="hybridMultilevel"/>
+    <w:tmpl w:val="222402A2"/>
+    <w:lvl w:ilvl="0" w:tplc="FFFFFFFF">
+      <w:start w:val="1"/>
+      <w:numFmt w:val="decimal"/>
+      <w:lvlText w:val="%1."/>
+      <w:lvlJc w:val="left"/>
+      <w:pPr>
+        <w:ind w:left="720" w:hanging="360"/>
+      </w:pPr>
+      <w:rPr>
+        <w:rFonts w:hint="default"/>
+      </w:rPr>
+    </w:lvl>
+    <w:lvl w:ilvl="1" w:tplc="FFFFFFFF" w:tentative="1">
+      <w:start w:val="1"/>
+      <w:numFmt w:val="lowerLetter"/>
+      <w:lvlText w:val="%2."/>
+      <w:lvlJc w:val="left"/>
+      <w:pPr>
+        <w:ind w:left="1440" w:hanging="360"/>
+      </w:pPr>
+    </w:lvl>
+    <w:lvl w:ilvl="2" w:tplc="FFFFFFFF" w:tentative="1">
+      <w:start w:val="1"/>
+      <w:numFmt w:val="lowerRoman"/>
+      <w:lvlText w:val="%3."/>
+      <w:lvlJc w:val="right"/>
+      <w:pPr>
+        <w:ind w:left="2160" w:hanging="180"/>
+      </w:pPr>
+    </w:lvl>
+    <w:lvl w:ilvl="3" w:tplc="FFFFFFFF" w:tentative="1">
+      <w:start w:val="1"/>
+      <w:numFmt w:val="decimal"/>
+      <w:lvlText w:val="%4."/>
+      <w:lvlJc w:val="left"/>
+      <w:pPr>
+        <w:ind w:left="2880" w:hanging="360"/>
+      </w:pPr>
+    </w:lvl>
+    <w:lvl w:ilvl="4" w:tplc="FFFFFFFF" w:tentative="1">
+      <w:start w:val="1"/>
+      <w:numFmt w:val="lowerLetter"/>
+      <w:lvlText w:val="%5."/>
+      <w:lvlJc w:val="left"/>
+      <w:pPr>
+        <w:ind w:left="3600" w:hanging="360"/>
+      </w:pPr>
+    </w:lvl>
+    <w:lvl w:ilvl="5" w:tplc="FFFFFFFF" w:tentative="1">
+      <w:start w:val="1"/>
+      <w:numFmt w:val="lowerRoman"/>
+      <w:lvlText w:val="%6."/>
+      <w:lvlJc w:val="right"/>
+      <w:pPr>
+        <w:ind w:left="4320" w:hanging="180"/>
+      </w:pPr>
+    </w:lvl>
+    <w:lvl w:ilvl="6" w:tplc="FFFFFFFF" w:tentative="1">
+      <w:start w:val="1"/>
+      <w:numFmt w:val="decimal"/>
+      <w:lvlText w:val="%7."/>
+      <w:lvlJc w:val="left"/>
+      <w:pPr>
+        <w:ind w:left="5040" w:hanging="360"/>
+      </w:pPr>
+    </w:lvl>
+    <w:lvl w:ilvl="7" w:tplc="FFFFFFFF" w:tentative="1">
+      <w:start w:val="1"/>
+      <w:numFmt w:val="lowerLetter"/>
+      <w:lvlText w:val="%8."/>
+      <w:lvlJc w:val="left"/>
+      <w:pPr>
+        <w:ind w:left="5760" w:hanging="360"/>
+      </w:pPr>
+    </w:lvl>
+    <w:lvl w:ilvl="8" w:tplc="FFFFFFFF" w:tentative="1">
+      <w:start w:val="1"/>
+      <w:numFmt w:val="lowerRoman"/>
+      <w:lvlText w:val="%9."/>
+      <w:lvlJc w:val="right"/>
+      <w:pPr>
+        <w:ind w:left="6480" w:hanging="180"/>
+      </w:pPr>
+    </w:lvl>
+  </w:abstractNum>
+  <w:abstractNum w:abstractNumId="10" w15:restartNumberingAfterBreak="0">
+    <w:nsid w:val="4CE2493B"/>
+    <w:multiLevelType w:val="hybridMultilevel"/>
+    <w:tmpl w:val="4BD217EE"/>
+    <w:lvl w:ilvl="0" w:tplc="720A6636">
+      <w:start w:val="4"/>
+      <w:numFmt w:val="decimal"/>
+      <w:lvlText w:val="%1."/>
+      <w:lvlJc w:val="left"/>
+      <w:pPr>
+        <w:ind w:left="720" w:hanging="360"/>
+      </w:pPr>
+      <w:rPr>
+        <w:rFonts w:hint="default"/>
+      </w:rPr>
+    </w:lvl>
+    <w:lvl w:ilvl="1" w:tplc="08090019" w:tentative="1">
+      <w:start w:val="1"/>
+      <w:numFmt w:val="lowerLetter"/>
+      <w:lvlText w:val="%2."/>
+      <w:lvlJc w:val="left"/>
+      <w:pPr>
+        <w:ind w:left="1440" w:hanging="360"/>
+      </w:pPr>
+    </w:lvl>
+    <w:lvl w:ilvl="2" w:tplc="0809001B" w:tentative="1">
+      <w:start w:val="1"/>
+      <w:numFmt w:val="lowerRoman"/>
+      <w:lvlText w:val="%3."/>
+      <w:lvlJc w:val="right"/>
+      <w:pPr>
+        <w:ind w:left="2160" w:hanging="180"/>
+      </w:pPr>
+    </w:lvl>
+    <w:lvl w:ilvl="3" w:tplc="0809000F" w:tentative="1">
+      <w:start w:val="1"/>
+      <w:numFmt w:val="decimal"/>
+      <w:lvlText w:val="%4."/>
+      <w:lvlJc w:val="left"/>
+      <w:pPr>
+        <w:ind w:left="2880" w:hanging="360"/>
+      </w:pPr>
+    </w:lvl>
+    <w:lvl w:ilvl="4" w:tplc="08090019" w:tentative="1">
+      <w:start w:val="1"/>
+      <w:numFmt w:val="lowerLetter"/>
+      <w:lvlText w:val="%5."/>
+      <w:lvlJc w:val="left"/>
+      <w:pPr>
+        <w:ind w:left="3600" w:hanging="360"/>
+      </w:pPr>
+    </w:lvl>
+    <w:lvl w:ilvl="5" w:tplc="0809001B" w:tentative="1">
+      <w:start w:val="1"/>
+      <w:numFmt w:val="lowerRoman"/>
+      <w:lvlText w:val="%6."/>
+      <w:lvlJc w:val="right"/>
+      <w:pPr>
+        <w:ind w:left="4320" w:hanging="180"/>
+      </w:pPr>
+    </w:lvl>
+    <w:lvl w:ilvl="6" w:tplc="0809000F" w:tentative="1">
+      <w:start w:val="1"/>
+      <w:numFmt w:val="decimal"/>
+      <w:lvlText w:val="%7."/>
+      <w:lvlJc w:val="left"/>
+      <w:pPr>
+        <w:ind w:left="5040" w:hanging="360"/>
+      </w:pPr>
+    </w:lvl>
+    <w:lvl w:ilvl="7" w:tplc="08090019" w:tentative="1">
+      <w:start w:val="1"/>
+      <w:numFmt w:val="lowerLetter"/>
+      <w:lvlText w:val="%8."/>
+      <w:lvlJc w:val="left"/>
+      <w:pPr>
+        <w:ind w:left="5760" w:hanging="360"/>
+      </w:pPr>
+    </w:lvl>
+    <w:lvl w:ilvl="8" w:tplc="0809001B" w:tentative="1">
+      <w:start w:val="1"/>
+      <w:numFmt w:val="lowerRoman"/>
+      <w:lvlText w:val="%9."/>
+      <w:lvlJc w:val="right"/>
+      <w:pPr>
+        <w:ind w:left="6480" w:hanging="180"/>
+      </w:pPr>
+    </w:lvl>
+  </w:abstractNum>
+  <w:abstractNum w:abstractNumId="11" w15:restartNumberingAfterBreak="0">
     <w:nsid w:val="6D4A05A5"/>
     <w:multiLevelType w:val="hybridMultilevel"/>
     <w:tmpl w:val="75384760"/>
@@ -7108,7 +7699,274 @@
       </w:pPr>
     </w:lvl>
   </w:abstractNum>
-  <w:abstractNum w:abstractNumId="5" w15:restartNumberingAfterBreak="0">
+  <w:abstractNum w:abstractNumId="12" w15:restartNumberingAfterBreak="0">
+    <w:nsid w:val="6FD47388"/>
+    <w:multiLevelType w:val="hybridMultilevel"/>
+    <w:tmpl w:val="CBCCD2DC"/>
+    <w:lvl w:ilvl="0" w:tplc="FFFFFFFF">
+      <w:start w:val="1"/>
+      <w:numFmt w:val="decimal"/>
+      <w:lvlText w:val="%1."/>
+      <w:lvlJc w:val="left"/>
+      <w:pPr>
+        <w:ind w:left="720" w:hanging="360"/>
+      </w:pPr>
+      <w:rPr>
+        <w:rFonts w:hint="default"/>
+      </w:rPr>
+    </w:lvl>
+    <w:lvl w:ilvl="1" w:tplc="FFFFFFFF" w:tentative="1">
+      <w:start w:val="1"/>
+      <w:numFmt w:val="lowerLetter"/>
+      <w:lvlText w:val="%2."/>
+      <w:lvlJc w:val="left"/>
+      <w:pPr>
+        <w:ind w:left="1440" w:hanging="360"/>
+      </w:pPr>
+    </w:lvl>
+    <w:lvl w:ilvl="2" w:tplc="FFFFFFFF" w:tentative="1">
+      <w:start w:val="1"/>
+      <w:numFmt w:val="lowerRoman"/>
+      <w:lvlText w:val="%3."/>
+      <w:lvlJc w:val="right"/>
+      <w:pPr>
+        <w:ind w:left="2160" w:hanging="180"/>
+      </w:pPr>
+    </w:lvl>
+    <w:lvl w:ilvl="3" w:tplc="FFFFFFFF" w:tentative="1">
+      <w:start w:val="1"/>
+      <w:numFmt w:val="decimal"/>
+      <w:lvlText w:val="%4."/>
+      <w:lvlJc w:val="left"/>
+      <w:pPr>
+        <w:ind w:left="2880" w:hanging="360"/>
+      </w:pPr>
+    </w:lvl>
+    <w:lvl w:ilvl="4" w:tplc="FFFFFFFF" w:tentative="1">
+      <w:start w:val="1"/>
+      <w:numFmt w:val="lowerLetter"/>
+      <w:lvlText w:val="%5."/>
+      <w:lvlJc w:val="left"/>
+      <w:pPr>
+        <w:ind w:left="3600" w:hanging="360"/>
+      </w:pPr>
+    </w:lvl>
+    <w:lvl w:ilvl="5" w:tplc="FFFFFFFF" w:tentative="1">
+      <w:start w:val="1"/>
+      <w:numFmt w:val="lowerRoman"/>
+      <w:lvlText w:val="%6."/>
+      <w:lvlJc w:val="right"/>
+      <w:pPr>
+        <w:ind w:left="4320" w:hanging="180"/>
+      </w:pPr>
+    </w:lvl>
+    <w:lvl w:ilvl="6" w:tplc="FFFFFFFF" w:tentative="1">
+      <w:start w:val="1"/>
+      <w:numFmt w:val="decimal"/>
+      <w:lvlText w:val="%7."/>
+      <w:lvlJc w:val="left"/>
+      <w:pPr>
+        <w:ind w:left="5040" w:hanging="360"/>
+      </w:pPr>
+    </w:lvl>
+    <w:lvl w:ilvl="7" w:tplc="FFFFFFFF" w:tentative="1">
+      <w:start w:val="1"/>
+      <w:numFmt w:val="lowerLetter"/>
+      <w:lvlText w:val="%8."/>
+      <w:lvlJc w:val="left"/>
+      <w:pPr>
+        <w:ind w:left="5760" w:hanging="360"/>
+      </w:pPr>
+    </w:lvl>
+    <w:lvl w:ilvl="8" w:tplc="FFFFFFFF" w:tentative="1">
+      <w:start w:val="1"/>
+      <w:numFmt w:val="lowerRoman"/>
+      <w:lvlText w:val="%9."/>
+      <w:lvlJc w:val="right"/>
+      <w:pPr>
+        <w:ind w:left="6480" w:hanging="180"/>
+      </w:pPr>
+    </w:lvl>
+  </w:abstractNum>
+  <w:abstractNum w:abstractNumId="13" w15:restartNumberingAfterBreak="0">
+    <w:nsid w:val="77B35869"/>
+    <w:multiLevelType w:val="hybridMultilevel"/>
+    <w:tmpl w:val="2C203FBE"/>
+    <w:lvl w:ilvl="0" w:tplc="FFFFFFFF">
+      <w:start w:val="1"/>
+      <w:numFmt w:val="decimal"/>
+      <w:lvlText w:val="%1."/>
+      <w:lvlJc w:val="left"/>
+      <w:pPr>
+        <w:ind w:left="720" w:hanging="360"/>
+      </w:pPr>
+      <w:rPr>
+        <w:rFonts w:hint="default"/>
+      </w:rPr>
+    </w:lvl>
+    <w:lvl w:ilvl="1" w:tplc="FFFFFFFF" w:tentative="1">
+      <w:start w:val="1"/>
+      <w:numFmt w:val="lowerLetter"/>
+      <w:lvlText w:val="%2."/>
+      <w:lvlJc w:val="left"/>
+      <w:pPr>
+        <w:ind w:left="1440" w:hanging="360"/>
+      </w:pPr>
+    </w:lvl>
+    <w:lvl w:ilvl="2" w:tplc="FFFFFFFF" w:tentative="1">
+      <w:start w:val="1"/>
+      <w:numFmt w:val="lowerRoman"/>
+      <w:lvlText w:val="%3."/>
+      <w:lvlJc w:val="right"/>
+      <w:pPr>
+        <w:ind w:left="2160" w:hanging="180"/>
+      </w:pPr>
+    </w:lvl>
+    <w:lvl w:ilvl="3" w:tplc="FFFFFFFF" w:tentative="1">
+      <w:start w:val="1"/>
+      <w:numFmt w:val="decimal"/>
+      <w:lvlText w:val="%4."/>
+      <w:lvlJc w:val="left"/>
+      <w:pPr>
+        <w:ind w:left="2880" w:hanging="360"/>
+      </w:pPr>
+    </w:lvl>
+    <w:lvl w:ilvl="4" w:tplc="FFFFFFFF" w:tentative="1">
+      <w:start w:val="1"/>
+      <w:numFmt w:val="lowerLetter"/>
+      <w:lvlText w:val="%5."/>
+      <w:lvlJc w:val="left"/>
+      <w:pPr>
+        <w:ind w:left="3600" w:hanging="360"/>
+      </w:pPr>
+    </w:lvl>
+    <w:lvl w:ilvl="5" w:tplc="FFFFFFFF" w:tentative="1">
+      <w:start w:val="1"/>
+      <w:numFmt w:val="lowerRoman"/>
+      <w:lvlText w:val="%6."/>
+      <w:lvlJc w:val="right"/>
+      <w:pPr>
+        <w:ind w:left="4320" w:hanging="180"/>
+      </w:pPr>
+    </w:lvl>
+    <w:lvl w:ilvl="6" w:tplc="FFFFFFFF" w:tentative="1">
+      <w:start w:val="1"/>
+      <w:numFmt w:val="decimal"/>
+      <w:lvlText w:val="%7."/>
+      <w:lvlJc w:val="left"/>
+      <w:pPr>
+        <w:ind w:left="5040" w:hanging="360"/>
+      </w:pPr>
+    </w:lvl>
+    <w:lvl w:ilvl="7" w:tplc="FFFFFFFF" w:tentative="1">
+      <w:start w:val="1"/>
+      <w:numFmt w:val="lowerLetter"/>
+      <w:lvlText w:val="%8."/>
+      <w:lvlJc w:val="left"/>
+      <w:pPr>
+        <w:ind w:left="5760" w:hanging="360"/>
+      </w:pPr>
+    </w:lvl>
+    <w:lvl w:ilvl="8" w:tplc="FFFFFFFF" w:tentative="1">
+      <w:start w:val="1"/>
+      <w:numFmt w:val="lowerRoman"/>
+      <w:lvlText w:val="%9."/>
+      <w:lvlJc w:val="right"/>
+      <w:pPr>
+        <w:ind w:left="6480" w:hanging="180"/>
+      </w:pPr>
+    </w:lvl>
+  </w:abstractNum>
+  <w:abstractNum w:abstractNumId="14" w15:restartNumberingAfterBreak="0">
+    <w:nsid w:val="79E46519"/>
+    <w:multiLevelType w:val="hybridMultilevel"/>
+    <w:tmpl w:val="62D26B98"/>
+    <w:lvl w:ilvl="0" w:tplc="6AE8AE32">
+      <w:start w:val="8"/>
+      <w:numFmt w:val="decimal"/>
+      <w:lvlText w:val="%1."/>
+      <w:lvlJc w:val="left"/>
+      <w:pPr>
+        <w:ind w:left="720" w:hanging="360"/>
+      </w:pPr>
+      <w:rPr>
+        <w:rFonts w:hint="default"/>
+      </w:rPr>
+    </w:lvl>
+    <w:lvl w:ilvl="1" w:tplc="08090019" w:tentative="1">
+      <w:start w:val="1"/>
+      <w:numFmt w:val="lowerLetter"/>
+      <w:lvlText w:val="%2."/>
+      <w:lvlJc w:val="left"/>
+      <w:pPr>
+        <w:ind w:left="1440" w:hanging="360"/>
+      </w:pPr>
+    </w:lvl>
+    <w:lvl w:ilvl="2" w:tplc="0809001B" w:tentative="1">
+      <w:start w:val="1"/>
+      <w:numFmt w:val="lowerRoman"/>
+      <w:lvlText w:val="%3."/>
+      <w:lvlJc w:val="right"/>
+      <w:pPr>
+        <w:ind w:left="2160" w:hanging="180"/>
+      </w:pPr>
+    </w:lvl>
+    <w:lvl w:ilvl="3" w:tplc="0809000F" w:tentative="1">
+      <w:start w:val="1"/>
+      <w:numFmt w:val="decimal"/>
+      <w:lvlText w:val="%4."/>
+      <w:lvlJc w:val="left"/>
+      <w:pPr>
+        <w:ind w:left="2880" w:hanging="360"/>
+      </w:pPr>
+    </w:lvl>
+    <w:lvl w:ilvl="4" w:tplc="08090019" w:tentative="1">
+      <w:start w:val="1"/>
+      <w:numFmt w:val="lowerLetter"/>
+      <w:lvlText w:val="%5."/>
+      <w:lvlJc w:val="left"/>
+      <w:pPr>
+        <w:ind w:left="3600" w:hanging="360"/>
+      </w:pPr>
+    </w:lvl>
+    <w:lvl w:ilvl="5" w:tplc="0809001B" w:tentative="1">
+      <w:start w:val="1"/>
+      <w:numFmt w:val="lowerRoman"/>
+      <w:lvlText w:val="%6."/>
+      <w:lvlJc w:val="right"/>
+      <w:pPr>
+        <w:ind w:left="4320" w:hanging="180"/>
+      </w:pPr>
+    </w:lvl>
+    <w:lvl w:ilvl="6" w:tplc="0809000F" w:tentative="1">
+      <w:start w:val="1"/>
+      <w:numFmt w:val="decimal"/>
+      <w:lvlText w:val="%7."/>
+      <w:lvlJc w:val="left"/>
+      <w:pPr>
+        <w:ind w:left="5040" w:hanging="360"/>
+      </w:pPr>
+    </w:lvl>
+    <w:lvl w:ilvl="7" w:tplc="08090019" w:tentative="1">
+      <w:start w:val="1"/>
+      <w:numFmt w:val="lowerLetter"/>
+      <w:lvlText w:val="%8."/>
+      <w:lvlJc w:val="left"/>
+      <w:pPr>
+        <w:ind w:left="5760" w:hanging="360"/>
+      </w:pPr>
+    </w:lvl>
+    <w:lvl w:ilvl="8" w:tplc="0809001B" w:tentative="1">
+      <w:start w:val="1"/>
+      <w:numFmt w:val="lowerRoman"/>
+      <w:lvlText w:val="%9."/>
+      <w:lvlJc w:val="right"/>
+      <w:pPr>
+        <w:ind w:left="6480" w:hanging="180"/>
+      </w:pPr>
+    </w:lvl>
+  </w:abstractNum>
+  <w:abstractNum w:abstractNumId="15" w15:restartNumberingAfterBreak="0">
     <w:nsid w:val="7D7240FB"/>
     <w:multiLevelType w:val="hybridMultilevel"/>
     <w:tmpl w:val="2C203FBE"/>
@@ -7198,22 +8056,52 @@
     </w:lvl>
   </w:abstractNum>
   <w:num w:numId="1" w16cid:durableId="686760124">
+    <w:abstractNumId w:val="15"/>
+  </w:num>
+  <w:num w:numId="2" w16cid:durableId="1983270546">
     <w:abstractNumId w:val="5"/>
   </w:num>
-  <w:num w:numId="2" w16cid:durableId="1983270546">
+  <w:num w:numId="3" w16cid:durableId="2046832388">
+    <w:abstractNumId w:val="3"/>
+  </w:num>
+  <w:num w:numId="4" w16cid:durableId="1457599441">
+    <w:abstractNumId w:val="8"/>
+  </w:num>
+  <w:num w:numId="5" w16cid:durableId="132524724">
     <w:abstractNumId w:val="2"/>
   </w:num>
-  <w:num w:numId="3" w16cid:durableId="2046832388">
+  <w:num w:numId="6" w16cid:durableId="73360599">
+    <w:abstractNumId w:val="11"/>
+  </w:num>
+  <w:num w:numId="7" w16cid:durableId="2047169839">
+    <w:abstractNumId w:val="13"/>
+  </w:num>
+  <w:num w:numId="8" w16cid:durableId="2137864854">
+    <w:abstractNumId w:val="9"/>
+  </w:num>
+  <w:num w:numId="9" w16cid:durableId="786119800">
+    <w:abstractNumId w:val="6"/>
+  </w:num>
+  <w:num w:numId="10" w16cid:durableId="76294630">
+    <w:abstractNumId w:val="12"/>
+  </w:num>
+  <w:num w:numId="11" w16cid:durableId="2076078228">
+    <w:abstractNumId w:val="4"/>
+  </w:num>
+  <w:num w:numId="12" w16cid:durableId="758406256">
+    <w:abstractNumId w:val="14"/>
+  </w:num>
+  <w:num w:numId="13" w16cid:durableId="1283003331">
+    <w:abstractNumId w:val="10"/>
+  </w:num>
+  <w:num w:numId="14" w16cid:durableId="797186156">
+    <w:abstractNumId w:val="7"/>
+  </w:num>
+  <w:num w:numId="15" w16cid:durableId="703947708">
     <w:abstractNumId w:val="1"/>
   </w:num>
-  <w:num w:numId="4" w16cid:durableId="1457599441">
-    <w:abstractNumId w:val="3"/>
-  </w:num>
-  <w:num w:numId="5" w16cid:durableId="132524724">
+  <w:num w:numId="16" w16cid:durableId="698973760">
     <w:abstractNumId w:val="0"/>
-  </w:num>
-  <w:num w:numId="6" w16cid:durableId="73360599">
-    <w:abstractNumId w:val="4"/>
   </w:num>
 </w:numbering>
 </file>
@@ -7796,6 +8684,16 @@
     <w:uiPriority w:val="99"/>
     <w:rsid w:val="001F3951"/>
   </w:style>
+  <w:style w:type="numbering" w:customStyle="1" w:styleId="CurrentList1">
+    <w:name w:val="Current List1"/>
+    <w:uiPriority w:val="99"/>
+    <w:rsid w:val="00E04E92"/>
+    <w:pPr>
+      <w:numPr>
+        <w:numId w:val="14"/>
+      </w:numPr>
+    </w:pPr>
+  </w:style>
 </w:styles>
 </file>
 

</xml_diff>

<commit_message>
CIV-8351 Flight Delay Info in Claim Form Documents (#4738)
* CIV-8351 changes

* CIV-8351 changes

* CIV-8351 Changes

* date format updated

* date format updated

---------

Co-authored-by: jarekPierchala <118526007+jarekPierchala@users.noreply.github.com>
Co-authored-by: Raja Mani <rajakm@gmail.com>
</commit_message>
<xml_diff>
--- a/docker/docmosis/templates/CV-SPC-CLM-ENG-00001-DRAFT.docx
+++ b/docker/docmosis/templates/CV-SPC-CLM-ENG-00001-DRAFT.docx
@@ -9546,6 +9546,340 @@
           </w:p>
         </w:tc>
       </w:tr>
+      <w:tr>
+        <w:tc>
+          <w:tcPr>
+            <w:tcW w:w="4531" w:type="dxa"/>
+          </w:tcPr>
+          <w:p>
+            <w:pPr>
+              <w:spacing w:line="276" w:lineRule="auto"/>
+              <w:rPr>
+                <w:rFonts w:cstheme="minorHAnsi"/>
+              </w:rPr>
+            </w:pPr>
+            <w:r>
+              <w:rPr>
+                <w:rFonts w:cstheme="minorHAnsi"/>
+              </w:rPr>
+              <w:t>&lt;&lt;</w:t>
+            </w:r>
+            <w:proofErr w:type="spellStart"/>
+            <w:r>
+              <w:rPr>
+                <w:rFonts w:cstheme="minorHAnsi"/>
+              </w:rPr>
+              <w:t>cr</w:t>
+            </w:r>
+            <w:proofErr w:type="spellEnd"/>
+            <w:r>
+              <w:rPr>
+                <w:rFonts w:cstheme="minorHAnsi"/>
+              </w:rPr>
+              <w:t>_{</w:t>
+            </w:r>
+            <w:proofErr w:type="spellStart"/>
+            <w:r>
+              <w:rPr>
+                <w:rFonts w:cstheme="minorHAnsi"/>
+              </w:rPr>
+              <w:t>flightDelayDetails.nameOfAirline</w:t>
+            </w:r>
+            <w:proofErr w:type="spellEnd"/>
+            <w:r>
+              <w:rPr>
+                <w:rFonts w:cstheme="minorHAnsi"/>
+              </w:rPr>
+              <w:t xml:space="preserve"> != null}&gt;&gt;</w:t>
+            </w:r>
+          </w:p>
+        </w:tc>
+        <w:tc>
+          <w:tcPr>
+            <w:tcW w:w="4495" w:type="dxa"/>
+          </w:tcPr>
+          <w:p>
+            <w:pPr>
+              <w:spacing w:line="276" w:lineRule="auto"/>
+              <w:rPr>
+                <w:rFonts w:cstheme="minorHAnsi"/>
+              </w:rPr>
+            </w:pPr>
+          </w:p>
+        </w:tc>
+      </w:tr>
+      <w:tr>
+        <w:tc>
+          <w:tcPr>
+            <w:tcW w:w="4531" w:type="dxa"/>
+          </w:tcPr>
+          <w:p>
+            <w:pPr>
+              <w:spacing w:line="276" w:lineRule="auto"/>
+              <w:rPr>
+                <w:rFonts w:cstheme="minorHAnsi"/>
+              </w:rPr>
+            </w:pPr>
+            <w:r>
+              <w:rPr>
+                <w:rFonts w:cstheme="minorHAnsi"/>
+              </w:rPr>
+              <w:t>Airline</w:t>
+            </w:r>
+          </w:p>
+        </w:tc>
+        <w:tc>
+          <w:tcPr>
+            <w:tcW w:w="4495" w:type="dxa"/>
+          </w:tcPr>
+          <w:p>
+            <w:pPr>
+              <w:spacing w:line="276" w:lineRule="auto"/>
+              <w:rPr>
+                <w:rFonts w:cstheme="minorHAnsi"/>
+              </w:rPr>
+            </w:pPr>
+            <w:r>
+              <w:rPr>
+                <w:rFonts w:cstheme="minorHAnsi"/>
+              </w:rPr>
+              <w:t>&lt;&lt;</w:t>
+            </w:r>
+            <w:proofErr w:type="spellStart"/>
+            <w:r>
+              <w:rPr>
+                <w:rFonts w:cstheme="minorHAnsi"/>
+              </w:rPr>
+              <w:t>flightDelayDetails.nameOfAirline</w:t>
+            </w:r>
+            <w:proofErr w:type="spellEnd"/>
+            <w:r>
+              <w:rPr>
+                <w:rFonts w:cstheme="minorHAnsi"/>
+              </w:rPr>
+              <w:t>&gt;&gt;</w:t>
+            </w:r>
+          </w:p>
+        </w:tc>
+      </w:tr>
+      <w:tr>
+        <w:tc>
+          <w:tcPr>
+            <w:tcW w:w="4531" w:type="dxa"/>
+          </w:tcPr>
+          <w:p>
+            <w:pPr>
+              <w:spacing w:line="276" w:lineRule="auto"/>
+              <w:rPr>
+                <w:rFonts w:cstheme="minorHAnsi"/>
+              </w:rPr>
+            </w:pPr>
+            <w:r>
+              <w:rPr>
+                <w:rFonts w:cstheme="minorHAnsi"/>
+              </w:rPr>
+              <w:t>Flight number</w:t>
+            </w:r>
+          </w:p>
+        </w:tc>
+        <w:tc>
+          <w:tcPr>
+            <w:tcW w:w="4495" w:type="dxa"/>
+          </w:tcPr>
+          <w:p>
+            <w:pPr>
+              <w:spacing w:line="276" w:lineRule="auto"/>
+              <w:rPr>
+                <w:rFonts w:cstheme="minorHAnsi"/>
+              </w:rPr>
+            </w:pPr>
+            <w:r>
+              <w:rPr>
+                <w:rFonts w:cstheme="minorHAnsi"/>
+              </w:rPr>
+              <w:t>&lt;&lt;</w:t>
+            </w:r>
+            <w:proofErr w:type="spellStart"/>
+            <w:r>
+              <w:rPr>
+                <w:rFonts w:cstheme="minorHAnsi"/>
+              </w:rPr>
+              <w:t>flightDelayDetails.</w:t>
+            </w:r>
+            <w:r>
+              <w:rPr>
+                <w:rFonts w:cstheme="minorHAnsi"/>
+              </w:rPr>
+              <w:t>flightNumber</w:t>
+            </w:r>
+            <w:proofErr w:type="spellEnd"/>
+            <w:r>
+              <w:rPr>
+                <w:rFonts w:cstheme="minorHAnsi"/>
+              </w:rPr>
+              <w:t>&gt;&gt;</w:t>
+            </w:r>
+          </w:p>
+        </w:tc>
+      </w:tr>
+      <w:tr>
+        <w:tc>
+          <w:tcPr>
+            <w:tcW w:w="4531" w:type="dxa"/>
+          </w:tcPr>
+          <w:p>
+            <w:pPr>
+              <w:spacing w:line="276" w:lineRule="auto"/>
+              <w:rPr>
+                <w:rFonts w:cstheme="minorHAnsi"/>
+              </w:rPr>
+            </w:pPr>
+            <w:r>
+              <w:rPr>
+                <w:rFonts w:cstheme="minorHAnsi"/>
+              </w:rPr>
+              <w:t>Scheduled date of flight</w:t>
+            </w:r>
+          </w:p>
+        </w:tc>
+        <w:tc>
+          <w:tcPr>
+            <w:tcW w:w="4495" w:type="dxa"/>
+          </w:tcPr>
+          <w:p>
+            <w:pPr>
+              <w:spacing w:line="276" w:lineRule="auto"/>
+              <w:rPr>
+                <w:rFonts w:cstheme="minorHAnsi"/>
+              </w:rPr>
+            </w:pPr>
+            <w:r>
+              <w:rPr>
+                <w:rFonts w:cstheme="minorHAnsi"/>
+              </w:rPr>
+              <w:t>&lt;&lt;{</w:t>
+            </w:r>
+            <w:proofErr w:type="spellStart"/>
+            <w:r>
+              <w:rPr>
+                <w:rFonts w:cstheme="minorHAnsi"/>
+              </w:rPr>
+              <w:t>dateFormat</w:t>
+            </w:r>
+            <w:proofErr w:type="spellEnd"/>
+            <w:r>
+              <w:rPr>
+                <w:rFonts w:cstheme="minorHAnsi"/>
+              </w:rPr>
+              <w:t>(</w:t>
+            </w:r>
+            <w:proofErr w:type="spellStart"/>
+            <w:r>
+              <w:rPr>
+                <w:rFonts w:cstheme="minorHAnsi"/>
+              </w:rPr>
+              <w:t>flightDelayDetails.scheduledDate</w:t>
+            </w:r>
+            <w:proofErr w:type="spellEnd"/>
+            <w:r>
+              <w:rPr>
+                <w:rFonts w:cstheme="minorHAnsi"/>
+              </w:rPr>
+              <w:t>,</w:t>
+            </w:r>
+            <w:r>
+              <w:rPr>
+                <w:rFonts w:cstheme="minorHAnsi"/>
+              </w:rPr>
+              <w:t xml:space="preserve"> </w:t>
+            </w:r>
+            <w:r>
+              <w:rPr>
+                <w:rFonts w:cstheme="minorHAnsi"/>
+                <w:kern w:val="0"/>
+                <w14:ligatures w14:val="none"/>
+              </w:rPr>
+              <w:t xml:space="preserve">‘dd MMMM </w:t>
+            </w:r>
+            <w:proofErr w:type="spellStart"/>
+            <w:r>
+              <w:rPr>
+                <w:rFonts w:cstheme="minorHAnsi"/>
+                <w:kern w:val="0"/>
+                <w14:ligatures w14:val="none"/>
+              </w:rPr>
+              <w:t>yyyy</w:t>
+            </w:r>
+            <w:proofErr w:type="spellEnd"/>
+            <w:r>
+              <w:rPr>
+                <w:rFonts w:cstheme="minorHAnsi"/>
+                <w:kern w:val="0"/>
+                <w14:ligatures w14:val="none"/>
+              </w:rPr>
+              <w:t>’, '</w:t>
+            </w:r>
+            <w:proofErr w:type="spellStart"/>
+            <w:r>
+              <w:rPr>
+                <w:rFonts w:cstheme="minorHAnsi"/>
+                <w:kern w:val="0"/>
+                <w14:ligatures w14:val="none"/>
+              </w:rPr>
+              <w:t>yyyy</w:t>
+            </w:r>
+            <w:proofErr w:type="spellEnd"/>
+            <w:r>
+              <w:rPr>
+                <w:rFonts w:cstheme="minorHAnsi"/>
+                <w:kern w:val="0"/>
+                <w14:ligatures w14:val="none"/>
+              </w:rPr>
+              <w:t>-MM-dd'</w:t>
+            </w:r>
+            <w:r>
+              <w:rPr>
+                <w:rFonts w:cstheme="minorHAnsi"/>
+              </w:rPr>
+              <w:t>)}&gt;&gt;</w:t>
+            </w:r>
+          </w:p>
+        </w:tc>
+      </w:tr>
+      <w:tr>
+        <w:tc>
+          <w:tcPr>
+            <w:tcW w:w="4531" w:type="dxa"/>
+          </w:tcPr>
+          <w:p>
+            <w:pPr>
+              <w:spacing w:line="276" w:lineRule="auto"/>
+              <w:rPr>
+                <w:rFonts w:cstheme="minorHAnsi"/>
+              </w:rPr>
+            </w:pPr>
+            <w:r>
+              <w:rPr>
+                <w:rFonts w:cstheme="minorHAnsi"/>
+              </w:rPr>
+              <w:t>&lt;&lt;er_&gt;&gt;</w:t>
+            </w:r>
+          </w:p>
+        </w:tc>
+        <w:tc>
+          <w:tcPr>
+            <w:tcW w:w="4495" w:type="dxa"/>
+          </w:tcPr>
+          <w:p>
+            <w:pPr>
+              <w:spacing w:line="276" w:lineRule="auto"/>
+              <w:rPr>
+                <w:rFonts w:cstheme="minorHAnsi"/>
+              </w:rPr>
+            </w:pPr>
+          </w:p>
+        </w:tc>
+      </w:tr>
     </w:tbl>
     <w:p>
       <w:pPr>
@@ -9949,7 +10283,6 @@
               <w:rPr>
                 <w:rFonts w:cstheme="minorHAnsi"/>
               </w:rPr>
-              <w:lastRenderedPageBreak/>
               <w:t>Evidence type</w:t>
             </w:r>
           </w:p>
@@ -11314,7 +11647,14 @@
               <w:rPr>
                 <w:rFonts w:cstheme="minorHAnsi"/>
               </w:rPr>
-              <w:t>I believe the facts stated in this response are true. I understand that proceedings for contempt of court may be brought against anyone who makes, or causes to be made, a false statement in a document verified by a statement of truth without an honest belief in its truth.</w:t>
+              <w:t xml:space="preserve">I believe the facts stated in this response are true. I understand that proceedings for contempt of court may be brought against anyone who makes, or causes to be made, a </w:t>
+            </w:r>
+            <w:r>
+              <w:rPr>
+                <w:rFonts w:cstheme="minorHAnsi"/>
+              </w:rPr>
+              <w:lastRenderedPageBreak/>
+              <w:t>false statement in a document verified by a statement of truth without an honest belief in its truth.</w:t>
             </w:r>
           </w:p>
         </w:tc>
@@ -11335,6 +11675,7 @@
               <w:rPr>
                 <w:rFonts w:cstheme="minorHAnsi"/>
               </w:rPr>
+              <w:lastRenderedPageBreak/>
               <w:t>&lt;&lt;claimant.name&gt;&gt;</w:t>
             </w:r>
           </w:p>
@@ -15886,6 +16227,6 @@
 
 <file path=docMetadata/LabelInfo.xml><?xml version="1.0" encoding="utf-8"?>
 <clbl:labelList xmlns:clbl="http://schemas.microsoft.com/office/2020/mipLabelMetadata">
-  <clbl:label id="{fa22dce2-39a9-4bf4-a557-7a50b593b56a}" enabled="1" method="Privileged" siteId="{3e0088dc-0629-4ae6-aa8c-813e7a296f50}" contentBits="0" removed="0"/>
+  <clbl:label id="{fa22dce2-39a9-4bf4-a557-7a50b593b56a}" enabled="1" method="Privileged" siteId="{3e0088dc-0629-4ae6-aa8c-813e7a296f50}" removed="0"/>
 </clbl:labelList>
 </file>
</xml_diff>